<commit_message>
corrected typo in decommissioning plan secondary document
</commit_message>
<xml_diff>
--- a/source/reference_documents/secondary_documents/foundation phase/Decommissioning Plan/Decommissioning Plan.docx
+++ b/source/reference_documents/secondary_documents/foundation phase/Decommissioning Plan/Decommissioning Plan.docx
@@ -1,6 +1,6 @@
 
 <file path=word/document.xml><?xml version="1.0" encoding="utf-8"?>
-<w:document xmlns:wpc="http://schemas.microsoft.com/office/word/2010/wordprocessingCanvas" xmlns:cx="http://schemas.microsoft.com/office/drawing/2014/chartex" xmlns:cx1="http://schemas.microsoft.com/office/drawing/2015/9/8/chartex" xmlns:cx2="http://schemas.microsoft.com/office/drawing/2015/10/21/chartex" xmlns:cx3="http://schemas.microsoft.com/office/drawing/2016/5/9/chartex" xmlns:cx4="http://schemas.microsoft.com/office/drawing/2016/5/10/chartex" xmlns:cx5="http://schemas.microsoft.com/office/drawing/2016/5/11/chartex" xmlns:cx6="http://schemas.microsoft.com/office/drawing/2016/5/12/chartex" xmlns:cx7="http://schemas.microsoft.com/office/drawing/2016/5/13/chartex" xmlns:cx8="http://schemas.microsoft.com/office/drawing/2016/5/14/chartex" xmlns:mc="http://schemas.openxmlformats.org/markup-compatibility/2006" xmlns:aink="http://schemas.microsoft.com/office/drawing/2016/ink" xmlns:am3d="http://schemas.microsoft.com/office/drawing/2017/model3d" xmlns:o="urn:schemas-microsoft-com:office:office" xmlns:oel="http://schemas.microsoft.com/office/2019/extlst" xmlns:r="http://schemas.openxmlformats.org/officeDocument/2006/relationships" xmlns:m="http://schemas.openxmlformats.org/officeDocument/2006/math" xmlns:v="urn:schemas-microsoft-com:vml" xmlns:wp14="http://schemas.microsoft.com/office/word/2010/wordprocessingDrawing" xmlns:wp="http://schemas.openxmlformats.org/drawingml/2006/wordprocessingDrawing" xmlns:w10="urn:schemas-microsoft-com:office:word" xmlns:w="http://schemas.openxmlformats.org/wordprocessingml/2006/main" xmlns:w14="http://schemas.microsoft.com/office/word/2010/wordml" xmlns:w15="http://schemas.microsoft.com/office/word/2012/wordml" xmlns:w16cex="http://schemas.microsoft.com/office/word/2018/wordml/cex" xmlns:w16cid="http://schemas.microsoft.com/office/word/2016/wordml/cid" xmlns:w16="http://schemas.microsoft.com/office/word/2018/wordml" xmlns:w16sdtdh="http://schemas.microsoft.com/office/word/2020/wordml/sdtdatahash" xmlns:w16se="http://schemas.microsoft.com/office/word/2015/wordml/symex" xmlns:wpg="http://schemas.microsoft.com/office/word/2010/wordprocessingGroup" xmlns:wpi="http://schemas.microsoft.com/office/word/2010/wordprocessingInk" xmlns:wne="http://schemas.microsoft.com/office/word/2006/wordml" xmlns:wps="http://schemas.microsoft.com/office/word/2010/wordprocessingShape" mc:Ignorable="w14 w15 w16se w16cid w16 w16cex w16sdtdh wp14">
+<w:document xmlns:wpc="http://schemas.microsoft.com/office/word/2010/wordprocessingCanvas" xmlns:cx="http://schemas.microsoft.com/office/drawing/2014/chartex" xmlns:cx1="http://schemas.microsoft.com/office/drawing/2015/9/8/chartex" xmlns:cx2="http://schemas.microsoft.com/office/drawing/2015/10/21/chartex" xmlns:cx3="http://schemas.microsoft.com/office/drawing/2016/5/9/chartex" xmlns:cx4="http://schemas.microsoft.com/office/drawing/2016/5/10/chartex" xmlns:cx5="http://schemas.microsoft.com/office/drawing/2016/5/11/chartex" xmlns:cx6="http://schemas.microsoft.com/office/drawing/2016/5/12/chartex" xmlns:cx7="http://schemas.microsoft.com/office/drawing/2016/5/13/chartex" xmlns:cx8="http://schemas.microsoft.com/office/drawing/2016/5/14/chartex" xmlns:mc="http://schemas.openxmlformats.org/markup-compatibility/2006" xmlns:aink="http://schemas.microsoft.com/office/drawing/2016/ink" xmlns:am3d="http://schemas.microsoft.com/office/drawing/2017/model3d" xmlns:o="urn:schemas-microsoft-com:office:office" xmlns:oel="http://schemas.microsoft.com/office/2019/extlst" xmlns:r="http://schemas.openxmlformats.org/officeDocument/2006/relationships" xmlns:m="http://schemas.openxmlformats.org/officeDocument/2006/math" xmlns:v="urn:schemas-microsoft-com:vml" xmlns:wp14="http://schemas.microsoft.com/office/word/2010/wordprocessingDrawing" xmlns:wp="http://schemas.openxmlformats.org/drawingml/2006/wordprocessingDrawing" xmlns:w10="urn:schemas-microsoft-com:office:word" xmlns:w="http://schemas.openxmlformats.org/wordprocessingml/2006/main" xmlns:w14="http://schemas.microsoft.com/office/word/2010/wordml" xmlns:w15="http://schemas.microsoft.com/office/word/2012/wordml" xmlns:w16cex="http://schemas.microsoft.com/office/word/2018/wordml/cex" xmlns:w16cid="http://schemas.microsoft.com/office/word/2016/wordml/cid" xmlns:w16="http://schemas.microsoft.com/office/word/2018/wordml" xmlns:w16du="http://schemas.microsoft.com/office/word/2023/wordml/word16du" xmlns:w16sdtdh="http://schemas.microsoft.com/office/word/2020/wordml/sdtdatahash" xmlns:w16sdtfl="http://schemas.microsoft.com/office/word/2024/wordml/sdtformatlock" xmlns:w16se="http://schemas.microsoft.com/office/word/2015/wordml/symex" xmlns:wpg="http://schemas.microsoft.com/office/word/2010/wordprocessingGroup" xmlns:wpi="http://schemas.microsoft.com/office/word/2010/wordprocessingInk" xmlns:wne="http://schemas.microsoft.com/office/word/2006/wordml" xmlns:wps="http://schemas.microsoft.com/office/word/2010/wordprocessingShape" mc:Ignorable="w14 w15 w16se w16cid w16 w16cex w16sdtdh w16sdtfl w16du wp14">
   <w:body>
     <w:p>
       <w:pPr>
@@ -31,7 +31,7 @@
         <w:t xml:space="preserve"> </w:t>
       </w:r>
       <w:r>
-        <w:t>4</w:t>
+        <w:t>5</w:t>
       </w:r>
     </w:p>
     <w:p>
@@ -51,7 +51,7 @@
         <w:rPr>
           <w:noProof/>
         </w:rPr>
-        <w:t>4/22/24 12:07 PM</w:t>
+        <w:t>2/25/25 1:00 PM</w:t>
       </w:r>
       <w:r>
         <w:fldChar w:fldCharType="end"/>
@@ -2123,10 +2123,10 @@
           <w:noProof/>
         </w:rPr>
         <w:drawing>
-          <wp:inline distT="0" distB="0" distL="0" distR="0" wp14:anchorId="173C9087" wp14:editId="36D1552E">
-            <wp:extent cx="4324396" cy="4407397"/>
-            <wp:effectExtent l="0" t="0" r="0" b="0"/>
-            <wp:docPr id="5" name="Picture 5"/>
+          <wp:inline distT="0" distB="0" distL="0" distR="0" wp14:anchorId="42FD6A77" wp14:editId="159FA14F">
+            <wp:extent cx="4352925" cy="4436635"/>
+            <wp:effectExtent l="0" t="0" r="3175" b="0"/>
+            <wp:docPr id="1877874609" name="Picture 2" descr="A diagram of a computer component&#10;&#10;AI-generated content may be incorrect."/>
             <wp:cNvGraphicFramePr>
               <a:graphicFrameLocks xmlns:a="http://schemas.openxmlformats.org/drawingml/2006/main" noChangeAspect="1"/>
             </wp:cNvGraphicFramePr>
@@ -2134,11 +2134,11 @@
               <a:graphicData uri="http://schemas.openxmlformats.org/drawingml/2006/picture">
                 <pic:pic xmlns:pic="http://schemas.openxmlformats.org/drawingml/2006/picture">
                   <pic:nvPicPr>
-                    <pic:cNvPr id="5" name="Picture 5"/>
+                    <pic:cNvPr id="1877874609" name="Picture 2" descr="A diagram of a computer component&#10;&#10;AI-generated content may be incorrect."/>
                     <pic:cNvPicPr/>
                   </pic:nvPicPr>
                   <pic:blipFill>
-                    <a:blip r:embed="rId13">
+                    <a:blip r:embed="rId13" cstate="print">
                       <a:extLst>
                         <a:ext uri="{28A0092B-C50C-407E-A947-70E740481C1C}">
                           <a14:useLocalDpi xmlns:a14="http://schemas.microsoft.com/office/drawing/2010/main" val="0"/>
@@ -2152,7 +2152,7 @@
                   <pic:spPr>
                     <a:xfrm>
                       <a:off x="0" y="0"/>
-                      <a:ext cx="4324396" cy="4407397"/>
+                      <a:ext cx="4407774" cy="4492539"/>
                     </a:xfrm>
                     <a:prstGeom prst="rect">
                       <a:avLst/>
@@ -2418,7 +2418,7 @@
 </file>
 
 <file path=word/endnotes.xml><?xml version="1.0" encoding="utf-8"?>
-<w:endnotes xmlns:wpc="http://schemas.microsoft.com/office/word/2010/wordprocessingCanvas" xmlns:cx="http://schemas.microsoft.com/office/drawing/2014/chartex" xmlns:cx1="http://schemas.microsoft.com/office/drawing/2015/9/8/chartex" xmlns:cx2="http://schemas.microsoft.com/office/drawing/2015/10/21/chartex" xmlns:cx3="http://schemas.microsoft.com/office/drawing/2016/5/9/chartex" xmlns:cx4="http://schemas.microsoft.com/office/drawing/2016/5/10/chartex" xmlns:cx5="http://schemas.microsoft.com/office/drawing/2016/5/11/chartex" xmlns:cx6="http://schemas.microsoft.com/office/drawing/2016/5/12/chartex" xmlns:cx7="http://schemas.microsoft.com/office/drawing/2016/5/13/chartex" xmlns:cx8="http://schemas.microsoft.com/office/drawing/2016/5/14/chartex" xmlns:mc="http://schemas.openxmlformats.org/markup-compatibility/2006" xmlns:aink="http://schemas.microsoft.com/office/drawing/2016/ink" xmlns:am3d="http://schemas.microsoft.com/office/drawing/2017/model3d" xmlns:o="urn:schemas-microsoft-com:office:office" xmlns:oel="http://schemas.microsoft.com/office/2019/extlst" xmlns:r="http://schemas.openxmlformats.org/officeDocument/2006/relationships" xmlns:m="http://schemas.openxmlformats.org/officeDocument/2006/math" xmlns:v="urn:schemas-microsoft-com:vml" xmlns:wp14="http://schemas.microsoft.com/office/word/2010/wordprocessingDrawing" xmlns:wp="http://schemas.openxmlformats.org/drawingml/2006/wordprocessingDrawing" xmlns:w10="urn:schemas-microsoft-com:office:word" xmlns:w="http://schemas.openxmlformats.org/wordprocessingml/2006/main" xmlns:w14="http://schemas.microsoft.com/office/word/2010/wordml" xmlns:w15="http://schemas.microsoft.com/office/word/2012/wordml" xmlns:w16cex="http://schemas.microsoft.com/office/word/2018/wordml/cex" xmlns:w16cid="http://schemas.microsoft.com/office/word/2016/wordml/cid" xmlns:w16="http://schemas.microsoft.com/office/word/2018/wordml" xmlns:w16sdtdh="http://schemas.microsoft.com/office/word/2020/wordml/sdtdatahash" xmlns:w16se="http://schemas.microsoft.com/office/word/2015/wordml/symex" xmlns:wpg="http://schemas.microsoft.com/office/word/2010/wordprocessingGroup" xmlns:wpi="http://schemas.microsoft.com/office/word/2010/wordprocessingInk" xmlns:wne="http://schemas.microsoft.com/office/word/2006/wordml" xmlns:wps="http://schemas.microsoft.com/office/word/2010/wordprocessingShape" mc:Ignorable="w14 w15 w16se w16cid w16 w16cex w16sdtdh wp14">
+<w:endnotes xmlns:wpc="http://schemas.microsoft.com/office/word/2010/wordprocessingCanvas" xmlns:cx="http://schemas.microsoft.com/office/drawing/2014/chartex" xmlns:cx1="http://schemas.microsoft.com/office/drawing/2015/9/8/chartex" xmlns:cx2="http://schemas.microsoft.com/office/drawing/2015/10/21/chartex" xmlns:cx3="http://schemas.microsoft.com/office/drawing/2016/5/9/chartex" xmlns:cx4="http://schemas.microsoft.com/office/drawing/2016/5/10/chartex" xmlns:cx5="http://schemas.microsoft.com/office/drawing/2016/5/11/chartex" xmlns:cx6="http://schemas.microsoft.com/office/drawing/2016/5/12/chartex" xmlns:cx7="http://schemas.microsoft.com/office/drawing/2016/5/13/chartex" xmlns:cx8="http://schemas.microsoft.com/office/drawing/2016/5/14/chartex" xmlns:mc="http://schemas.openxmlformats.org/markup-compatibility/2006" xmlns:aink="http://schemas.microsoft.com/office/drawing/2016/ink" xmlns:am3d="http://schemas.microsoft.com/office/drawing/2017/model3d" xmlns:o="urn:schemas-microsoft-com:office:office" xmlns:oel="http://schemas.microsoft.com/office/2019/extlst" xmlns:r="http://schemas.openxmlformats.org/officeDocument/2006/relationships" xmlns:m="http://schemas.openxmlformats.org/officeDocument/2006/math" xmlns:v="urn:schemas-microsoft-com:vml" xmlns:wp14="http://schemas.microsoft.com/office/word/2010/wordprocessingDrawing" xmlns:wp="http://schemas.openxmlformats.org/drawingml/2006/wordprocessingDrawing" xmlns:w10="urn:schemas-microsoft-com:office:word" xmlns:w="http://schemas.openxmlformats.org/wordprocessingml/2006/main" xmlns:w14="http://schemas.microsoft.com/office/word/2010/wordml" xmlns:w15="http://schemas.microsoft.com/office/word/2012/wordml" xmlns:w16cex="http://schemas.microsoft.com/office/word/2018/wordml/cex" xmlns:w16cid="http://schemas.microsoft.com/office/word/2016/wordml/cid" xmlns:w16="http://schemas.microsoft.com/office/word/2018/wordml" xmlns:w16du="http://schemas.microsoft.com/office/word/2023/wordml/word16du" xmlns:w16sdtdh="http://schemas.microsoft.com/office/word/2020/wordml/sdtdatahash" xmlns:w16sdtfl="http://schemas.microsoft.com/office/word/2024/wordml/sdtformatlock" xmlns:w16se="http://schemas.microsoft.com/office/word/2015/wordml/symex" xmlns:wpg="http://schemas.microsoft.com/office/word/2010/wordprocessingGroup" xmlns:wpi="http://schemas.microsoft.com/office/word/2010/wordprocessingInk" xmlns:wne="http://schemas.microsoft.com/office/word/2006/wordml" xmlns:wps="http://schemas.microsoft.com/office/word/2010/wordprocessingShape" mc:Ignorable="w14 w15 w16se w16cid w16 w16cex w16sdtdh w16sdtfl w16du wp14">
   <w:endnote w:type="separator" w:id="-1">
     <w:p>
       <w:pPr>
@@ -2443,7 +2443,7 @@
 </file>
 
 <file path=word/footer1.xml><?xml version="1.0" encoding="utf-8"?>
-<w:ftr xmlns:wpc="http://schemas.microsoft.com/office/word/2010/wordprocessingCanvas" xmlns:cx="http://schemas.microsoft.com/office/drawing/2014/chartex" xmlns:cx1="http://schemas.microsoft.com/office/drawing/2015/9/8/chartex" xmlns:cx2="http://schemas.microsoft.com/office/drawing/2015/10/21/chartex" xmlns:cx3="http://schemas.microsoft.com/office/drawing/2016/5/9/chartex" xmlns:cx4="http://schemas.microsoft.com/office/drawing/2016/5/10/chartex" xmlns:cx5="http://schemas.microsoft.com/office/drawing/2016/5/11/chartex" xmlns:cx6="http://schemas.microsoft.com/office/drawing/2016/5/12/chartex" xmlns:cx7="http://schemas.microsoft.com/office/drawing/2016/5/13/chartex" xmlns:cx8="http://schemas.microsoft.com/office/drawing/2016/5/14/chartex" xmlns:mc="http://schemas.openxmlformats.org/markup-compatibility/2006" xmlns:aink="http://schemas.microsoft.com/office/drawing/2016/ink" xmlns:am3d="http://schemas.microsoft.com/office/drawing/2017/model3d" xmlns:o="urn:schemas-microsoft-com:office:office" xmlns:oel="http://schemas.microsoft.com/office/2019/extlst" xmlns:r="http://schemas.openxmlformats.org/officeDocument/2006/relationships" xmlns:m="http://schemas.openxmlformats.org/officeDocument/2006/math" xmlns:v="urn:schemas-microsoft-com:vml" xmlns:wp14="http://schemas.microsoft.com/office/word/2010/wordprocessingDrawing" xmlns:wp="http://schemas.openxmlformats.org/drawingml/2006/wordprocessingDrawing" xmlns:w10="urn:schemas-microsoft-com:office:word" xmlns:w="http://schemas.openxmlformats.org/wordprocessingml/2006/main" xmlns:w14="http://schemas.microsoft.com/office/word/2010/wordml" xmlns:w15="http://schemas.microsoft.com/office/word/2012/wordml" xmlns:w16cex="http://schemas.microsoft.com/office/word/2018/wordml/cex" xmlns:w16cid="http://schemas.microsoft.com/office/word/2016/wordml/cid" xmlns:w16="http://schemas.microsoft.com/office/word/2018/wordml" xmlns:w16sdtdh="http://schemas.microsoft.com/office/word/2020/wordml/sdtdatahash" xmlns:w16se="http://schemas.microsoft.com/office/word/2015/wordml/symex" xmlns:wpg="http://schemas.microsoft.com/office/word/2010/wordprocessingGroup" xmlns:wpi="http://schemas.microsoft.com/office/word/2010/wordprocessingInk" xmlns:wne="http://schemas.microsoft.com/office/word/2006/wordml" xmlns:wps="http://schemas.microsoft.com/office/word/2010/wordprocessingShape" mc:Ignorable="w14 w15 w16se w16cid w16 w16cex w16sdtdh wp14">
+<w:ftr xmlns:wpc="http://schemas.microsoft.com/office/word/2010/wordprocessingCanvas" xmlns:cx="http://schemas.microsoft.com/office/drawing/2014/chartex" xmlns:cx1="http://schemas.microsoft.com/office/drawing/2015/9/8/chartex" xmlns:cx2="http://schemas.microsoft.com/office/drawing/2015/10/21/chartex" xmlns:cx3="http://schemas.microsoft.com/office/drawing/2016/5/9/chartex" xmlns:cx4="http://schemas.microsoft.com/office/drawing/2016/5/10/chartex" xmlns:cx5="http://schemas.microsoft.com/office/drawing/2016/5/11/chartex" xmlns:cx6="http://schemas.microsoft.com/office/drawing/2016/5/12/chartex" xmlns:cx7="http://schemas.microsoft.com/office/drawing/2016/5/13/chartex" xmlns:cx8="http://schemas.microsoft.com/office/drawing/2016/5/14/chartex" xmlns:mc="http://schemas.openxmlformats.org/markup-compatibility/2006" xmlns:aink="http://schemas.microsoft.com/office/drawing/2016/ink" xmlns:am3d="http://schemas.microsoft.com/office/drawing/2017/model3d" xmlns:o="urn:schemas-microsoft-com:office:office" xmlns:oel="http://schemas.microsoft.com/office/2019/extlst" xmlns:r="http://schemas.openxmlformats.org/officeDocument/2006/relationships" xmlns:m="http://schemas.openxmlformats.org/officeDocument/2006/math" xmlns:v="urn:schemas-microsoft-com:vml" xmlns:wp14="http://schemas.microsoft.com/office/word/2010/wordprocessingDrawing" xmlns:wp="http://schemas.openxmlformats.org/drawingml/2006/wordprocessingDrawing" xmlns:w10="urn:schemas-microsoft-com:office:word" xmlns:w="http://schemas.openxmlformats.org/wordprocessingml/2006/main" xmlns:w14="http://schemas.microsoft.com/office/word/2010/wordml" xmlns:w15="http://schemas.microsoft.com/office/word/2012/wordml" xmlns:w16cex="http://schemas.microsoft.com/office/word/2018/wordml/cex" xmlns:w16cid="http://schemas.microsoft.com/office/word/2016/wordml/cid" xmlns:w16="http://schemas.microsoft.com/office/word/2018/wordml" xmlns:w16du="http://schemas.microsoft.com/office/word/2023/wordml/word16du" xmlns:w16sdtdh="http://schemas.microsoft.com/office/word/2020/wordml/sdtdatahash" xmlns:w16sdtfl="http://schemas.microsoft.com/office/word/2024/wordml/sdtformatlock" xmlns:w16se="http://schemas.microsoft.com/office/word/2015/wordml/symex" xmlns:wpg="http://schemas.microsoft.com/office/word/2010/wordprocessingGroup" xmlns:wpi="http://schemas.microsoft.com/office/word/2010/wordprocessingInk" xmlns:wne="http://schemas.microsoft.com/office/word/2006/wordml" xmlns:wps="http://schemas.microsoft.com/office/word/2010/wordprocessingShape" mc:Ignorable="w14 w15 w16se w16cid w16 w16cex w16sdtdh w16sdtfl w16du wp14">
   <w:sdt>
     <w:sdtPr>
       <w:rPr>
@@ -2495,7 +2495,7 @@
 </file>
 
 <file path=word/footer2.xml><?xml version="1.0" encoding="utf-8"?>
-<w:ftr xmlns:wpc="http://schemas.microsoft.com/office/word/2010/wordprocessingCanvas" xmlns:cx="http://schemas.microsoft.com/office/drawing/2014/chartex" xmlns:cx1="http://schemas.microsoft.com/office/drawing/2015/9/8/chartex" xmlns:cx2="http://schemas.microsoft.com/office/drawing/2015/10/21/chartex" xmlns:cx3="http://schemas.microsoft.com/office/drawing/2016/5/9/chartex" xmlns:cx4="http://schemas.microsoft.com/office/drawing/2016/5/10/chartex" xmlns:cx5="http://schemas.microsoft.com/office/drawing/2016/5/11/chartex" xmlns:cx6="http://schemas.microsoft.com/office/drawing/2016/5/12/chartex" xmlns:cx7="http://schemas.microsoft.com/office/drawing/2016/5/13/chartex" xmlns:cx8="http://schemas.microsoft.com/office/drawing/2016/5/14/chartex" xmlns:mc="http://schemas.openxmlformats.org/markup-compatibility/2006" xmlns:aink="http://schemas.microsoft.com/office/drawing/2016/ink" xmlns:am3d="http://schemas.microsoft.com/office/drawing/2017/model3d" xmlns:o="urn:schemas-microsoft-com:office:office" xmlns:oel="http://schemas.microsoft.com/office/2019/extlst" xmlns:r="http://schemas.openxmlformats.org/officeDocument/2006/relationships" xmlns:m="http://schemas.openxmlformats.org/officeDocument/2006/math" xmlns:v="urn:schemas-microsoft-com:vml" xmlns:wp14="http://schemas.microsoft.com/office/word/2010/wordprocessingDrawing" xmlns:wp="http://schemas.openxmlformats.org/drawingml/2006/wordprocessingDrawing" xmlns:w10="urn:schemas-microsoft-com:office:word" xmlns:w="http://schemas.openxmlformats.org/wordprocessingml/2006/main" xmlns:w14="http://schemas.microsoft.com/office/word/2010/wordml" xmlns:w15="http://schemas.microsoft.com/office/word/2012/wordml" xmlns:w16cex="http://schemas.microsoft.com/office/word/2018/wordml/cex" xmlns:w16cid="http://schemas.microsoft.com/office/word/2016/wordml/cid" xmlns:w16="http://schemas.microsoft.com/office/word/2018/wordml" xmlns:w16sdtdh="http://schemas.microsoft.com/office/word/2020/wordml/sdtdatahash" xmlns:w16se="http://schemas.microsoft.com/office/word/2015/wordml/symex" xmlns:wpg="http://schemas.microsoft.com/office/word/2010/wordprocessingGroup" xmlns:wpi="http://schemas.microsoft.com/office/word/2010/wordprocessingInk" xmlns:wne="http://schemas.microsoft.com/office/word/2006/wordml" xmlns:wps="http://schemas.microsoft.com/office/word/2010/wordprocessingShape" mc:Ignorable="w14 w15 w16se w16cid w16 w16cex w16sdtdh wp14">
+<w:ftr xmlns:wpc="http://schemas.microsoft.com/office/word/2010/wordprocessingCanvas" xmlns:cx="http://schemas.microsoft.com/office/drawing/2014/chartex" xmlns:cx1="http://schemas.microsoft.com/office/drawing/2015/9/8/chartex" xmlns:cx2="http://schemas.microsoft.com/office/drawing/2015/10/21/chartex" xmlns:cx3="http://schemas.microsoft.com/office/drawing/2016/5/9/chartex" xmlns:cx4="http://schemas.microsoft.com/office/drawing/2016/5/10/chartex" xmlns:cx5="http://schemas.microsoft.com/office/drawing/2016/5/11/chartex" xmlns:cx6="http://schemas.microsoft.com/office/drawing/2016/5/12/chartex" xmlns:cx7="http://schemas.microsoft.com/office/drawing/2016/5/13/chartex" xmlns:cx8="http://schemas.microsoft.com/office/drawing/2016/5/14/chartex" xmlns:mc="http://schemas.openxmlformats.org/markup-compatibility/2006" xmlns:aink="http://schemas.microsoft.com/office/drawing/2016/ink" xmlns:am3d="http://schemas.microsoft.com/office/drawing/2017/model3d" xmlns:o="urn:schemas-microsoft-com:office:office" xmlns:oel="http://schemas.microsoft.com/office/2019/extlst" xmlns:r="http://schemas.openxmlformats.org/officeDocument/2006/relationships" xmlns:m="http://schemas.openxmlformats.org/officeDocument/2006/math" xmlns:v="urn:schemas-microsoft-com:vml" xmlns:wp14="http://schemas.microsoft.com/office/word/2010/wordprocessingDrawing" xmlns:wp="http://schemas.openxmlformats.org/drawingml/2006/wordprocessingDrawing" xmlns:w10="urn:schemas-microsoft-com:office:word" xmlns:w="http://schemas.openxmlformats.org/wordprocessingml/2006/main" xmlns:w14="http://schemas.microsoft.com/office/word/2010/wordml" xmlns:w15="http://schemas.microsoft.com/office/word/2012/wordml" xmlns:w16cex="http://schemas.microsoft.com/office/word/2018/wordml/cex" xmlns:w16cid="http://schemas.microsoft.com/office/word/2016/wordml/cid" xmlns:w16="http://schemas.microsoft.com/office/word/2018/wordml" xmlns:w16du="http://schemas.microsoft.com/office/word/2023/wordml/word16du" xmlns:w16sdtdh="http://schemas.microsoft.com/office/word/2020/wordml/sdtdatahash" xmlns:w16sdtfl="http://schemas.microsoft.com/office/word/2024/wordml/sdtformatlock" xmlns:w16se="http://schemas.microsoft.com/office/word/2015/wordml/symex" xmlns:wpg="http://schemas.microsoft.com/office/word/2010/wordprocessingGroup" xmlns:wpi="http://schemas.microsoft.com/office/word/2010/wordprocessingInk" xmlns:wne="http://schemas.microsoft.com/office/word/2006/wordml" xmlns:wps="http://schemas.microsoft.com/office/word/2010/wordprocessingShape" mc:Ignorable="w14 w15 w16se w16cid w16 w16cex w16sdtdh w16sdtfl w16du wp14">
   <w:sdt>
     <w:sdtPr>
       <w:rPr>
@@ -2560,7 +2560,7 @@
 </file>
 
 <file path=word/footnotes.xml><?xml version="1.0" encoding="utf-8"?>
-<w:footnotes xmlns:wpc="http://schemas.microsoft.com/office/word/2010/wordprocessingCanvas" xmlns:cx="http://schemas.microsoft.com/office/drawing/2014/chartex" xmlns:cx1="http://schemas.microsoft.com/office/drawing/2015/9/8/chartex" xmlns:cx2="http://schemas.microsoft.com/office/drawing/2015/10/21/chartex" xmlns:cx3="http://schemas.microsoft.com/office/drawing/2016/5/9/chartex" xmlns:cx4="http://schemas.microsoft.com/office/drawing/2016/5/10/chartex" xmlns:cx5="http://schemas.microsoft.com/office/drawing/2016/5/11/chartex" xmlns:cx6="http://schemas.microsoft.com/office/drawing/2016/5/12/chartex" xmlns:cx7="http://schemas.microsoft.com/office/drawing/2016/5/13/chartex" xmlns:cx8="http://schemas.microsoft.com/office/drawing/2016/5/14/chartex" xmlns:mc="http://schemas.openxmlformats.org/markup-compatibility/2006" xmlns:aink="http://schemas.microsoft.com/office/drawing/2016/ink" xmlns:am3d="http://schemas.microsoft.com/office/drawing/2017/model3d" xmlns:o="urn:schemas-microsoft-com:office:office" xmlns:oel="http://schemas.microsoft.com/office/2019/extlst" xmlns:r="http://schemas.openxmlformats.org/officeDocument/2006/relationships" xmlns:m="http://schemas.openxmlformats.org/officeDocument/2006/math" xmlns:v="urn:schemas-microsoft-com:vml" xmlns:wp14="http://schemas.microsoft.com/office/word/2010/wordprocessingDrawing" xmlns:wp="http://schemas.openxmlformats.org/drawingml/2006/wordprocessingDrawing" xmlns:w10="urn:schemas-microsoft-com:office:word" xmlns:w="http://schemas.openxmlformats.org/wordprocessingml/2006/main" xmlns:w14="http://schemas.microsoft.com/office/word/2010/wordml" xmlns:w15="http://schemas.microsoft.com/office/word/2012/wordml" xmlns:w16cex="http://schemas.microsoft.com/office/word/2018/wordml/cex" xmlns:w16cid="http://schemas.microsoft.com/office/word/2016/wordml/cid" xmlns:w16="http://schemas.microsoft.com/office/word/2018/wordml" xmlns:w16sdtdh="http://schemas.microsoft.com/office/word/2020/wordml/sdtdatahash" xmlns:w16se="http://schemas.microsoft.com/office/word/2015/wordml/symex" xmlns:wpg="http://schemas.microsoft.com/office/word/2010/wordprocessingGroup" xmlns:wpi="http://schemas.microsoft.com/office/word/2010/wordprocessingInk" xmlns:wne="http://schemas.microsoft.com/office/word/2006/wordml" xmlns:wps="http://schemas.microsoft.com/office/word/2010/wordprocessingShape" mc:Ignorable="w14 w15 w16se w16cid w16 w16cex w16sdtdh wp14">
+<w:footnotes xmlns:wpc="http://schemas.microsoft.com/office/word/2010/wordprocessingCanvas" xmlns:cx="http://schemas.microsoft.com/office/drawing/2014/chartex" xmlns:cx1="http://schemas.microsoft.com/office/drawing/2015/9/8/chartex" xmlns:cx2="http://schemas.microsoft.com/office/drawing/2015/10/21/chartex" xmlns:cx3="http://schemas.microsoft.com/office/drawing/2016/5/9/chartex" xmlns:cx4="http://schemas.microsoft.com/office/drawing/2016/5/10/chartex" xmlns:cx5="http://schemas.microsoft.com/office/drawing/2016/5/11/chartex" xmlns:cx6="http://schemas.microsoft.com/office/drawing/2016/5/12/chartex" xmlns:cx7="http://schemas.microsoft.com/office/drawing/2016/5/13/chartex" xmlns:cx8="http://schemas.microsoft.com/office/drawing/2016/5/14/chartex" xmlns:mc="http://schemas.openxmlformats.org/markup-compatibility/2006" xmlns:aink="http://schemas.microsoft.com/office/drawing/2016/ink" xmlns:am3d="http://schemas.microsoft.com/office/drawing/2017/model3d" xmlns:o="urn:schemas-microsoft-com:office:office" xmlns:oel="http://schemas.microsoft.com/office/2019/extlst" xmlns:r="http://schemas.openxmlformats.org/officeDocument/2006/relationships" xmlns:m="http://schemas.openxmlformats.org/officeDocument/2006/math" xmlns:v="urn:schemas-microsoft-com:vml" xmlns:wp14="http://schemas.microsoft.com/office/word/2010/wordprocessingDrawing" xmlns:wp="http://schemas.openxmlformats.org/drawingml/2006/wordprocessingDrawing" xmlns:w10="urn:schemas-microsoft-com:office:word" xmlns:w="http://schemas.openxmlformats.org/wordprocessingml/2006/main" xmlns:w14="http://schemas.microsoft.com/office/word/2010/wordml" xmlns:w15="http://schemas.microsoft.com/office/word/2012/wordml" xmlns:w16cex="http://schemas.microsoft.com/office/word/2018/wordml/cex" xmlns:w16cid="http://schemas.microsoft.com/office/word/2016/wordml/cid" xmlns:w16="http://schemas.microsoft.com/office/word/2018/wordml" xmlns:w16du="http://schemas.microsoft.com/office/word/2023/wordml/word16du" xmlns:w16sdtdh="http://schemas.microsoft.com/office/word/2020/wordml/sdtdatahash" xmlns:w16sdtfl="http://schemas.microsoft.com/office/word/2024/wordml/sdtformatlock" xmlns:w16se="http://schemas.microsoft.com/office/word/2015/wordml/symex" xmlns:wpg="http://schemas.microsoft.com/office/word/2010/wordprocessingGroup" xmlns:wpi="http://schemas.microsoft.com/office/word/2010/wordprocessingInk" xmlns:wne="http://schemas.microsoft.com/office/word/2006/wordml" xmlns:wps="http://schemas.microsoft.com/office/word/2010/wordprocessingShape" mc:Ignorable="w14 w15 w16se w16cid w16 w16cex w16sdtdh w16sdtfl w16du wp14">
   <w:footnote w:type="separator" w:id="-1">
     <w:p>
       <w:pPr>
@@ -2585,7 +2585,7 @@
 </file>
 
 <file path=word/header1.xml><?xml version="1.0" encoding="utf-8"?>
-<w:hdr xmlns:wpc="http://schemas.microsoft.com/office/word/2010/wordprocessingCanvas" xmlns:cx="http://schemas.microsoft.com/office/drawing/2014/chartex" xmlns:cx1="http://schemas.microsoft.com/office/drawing/2015/9/8/chartex" xmlns:cx2="http://schemas.microsoft.com/office/drawing/2015/10/21/chartex" xmlns:cx3="http://schemas.microsoft.com/office/drawing/2016/5/9/chartex" xmlns:cx4="http://schemas.microsoft.com/office/drawing/2016/5/10/chartex" xmlns:cx5="http://schemas.microsoft.com/office/drawing/2016/5/11/chartex" xmlns:cx6="http://schemas.microsoft.com/office/drawing/2016/5/12/chartex" xmlns:cx7="http://schemas.microsoft.com/office/drawing/2016/5/13/chartex" xmlns:cx8="http://schemas.microsoft.com/office/drawing/2016/5/14/chartex" xmlns:mc="http://schemas.openxmlformats.org/markup-compatibility/2006" xmlns:aink="http://schemas.microsoft.com/office/drawing/2016/ink" xmlns:am3d="http://schemas.microsoft.com/office/drawing/2017/model3d" xmlns:o="urn:schemas-microsoft-com:office:office" xmlns:oel="http://schemas.microsoft.com/office/2019/extlst" xmlns:r="http://schemas.openxmlformats.org/officeDocument/2006/relationships" xmlns:m="http://schemas.openxmlformats.org/officeDocument/2006/math" xmlns:v="urn:schemas-microsoft-com:vml" xmlns:wp14="http://schemas.microsoft.com/office/word/2010/wordprocessingDrawing" xmlns:wp="http://schemas.openxmlformats.org/drawingml/2006/wordprocessingDrawing" xmlns:w10="urn:schemas-microsoft-com:office:word" xmlns:w="http://schemas.openxmlformats.org/wordprocessingml/2006/main" xmlns:w14="http://schemas.microsoft.com/office/word/2010/wordml" xmlns:w15="http://schemas.microsoft.com/office/word/2012/wordml" xmlns:w16cex="http://schemas.microsoft.com/office/word/2018/wordml/cex" xmlns:w16cid="http://schemas.microsoft.com/office/word/2016/wordml/cid" xmlns:w16="http://schemas.microsoft.com/office/word/2018/wordml" xmlns:w16sdtdh="http://schemas.microsoft.com/office/word/2020/wordml/sdtdatahash" xmlns:w16se="http://schemas.microsoft.com/office/word/2015/wordml/symex" xmlns:wpg="http://schemas.microsoft.com/office/word/2010/wordprocessingGroup" xmlns:wpi="http://schemas.microsoft.com/office/word/2010/wordprocessingInk" xmlns:wne="http://schemas.microsoft.com/office/word/2006/wordml" xmlns:wps="http://schemas.microsoft.com/office/word/2010/wordprocessingShape" mc:Ignorable="w14 w15 w16se w16cid w16 w16cex w16sdtdh wp14">
+<w:hdr xmlns:wpc="http://schemas.microsoft.com/office/word/2010/wordprocessingCanvas" xmlns:cx="http://schemas.microsoft.com/office/drawing/2014/chartex" xmlns:cx1="http://schemas.microsoft.com/office/drawing/2015/9/8/chartex" xmlns:cx2="http://schemas.microsoft.com/office/drawing/2015/10/21/chartex" xmlns:cx3="http://schemas.microsoft.com/office/drawing/2016/5/9/chartex" xmlns:cx4="http://schemas.microsoft.com/office/drawing/2016/5/10/chartex" xmlns:cx5="http://schemas.microsoft.com/office/drawing/2016/5/11/chartex" xmlns:cx6="http://schemas.microsoft.com/office/drawing/2016/5/12/chartex" xmlns:cx7="http://schemas.microsoft.com/office/drawing/2016/5/13/chartex" xmlns:cx8="http://schemas.microsoft.com/office/drawing/2016/5/14/chartex" xmlns:mc="http://schemas.openxmlformats.org/markup-compatibility/2006" xmlns:aink="http://schemas.microsoft.com/office/drawing/2016/ink" xmlns:am3d="http://schemas.microsoft.com/office/drawing/2017/model3d" xmlns:o="urn:schemas-microsoft-com:office:office" xmlns:oel="http://schemas.microsoft.com/office/2019/extlst" xmlns:r="http://schemas.openxmlformats.org/officeDocument/2006/relationships" xmlns:m="http://schemas.openxmlformats.org/officeDocument/2006/math" xmlns:v="urn:schemas-microsoft-com:vml" xmlns:wp14="http://schemas.microsoft.com/office/word/2010/wordprocessingDrawing" xmlns:wp="http://schemas.openxmlformats.org/drawingml/2006/wordprocessingDrawing" xmlns:w10="urn:schemas-microsoft-com:office:word" xmlns:w="http://schemas.openxmlformats.org/wordprocessingml/2006/main" xmlns:w14="http://schemas.microsoft.com/office/word/2010/wordml" xmlns:w15="http://schemas.microsoft.com/office/word/2012/wordml" xmlns:w16cex="http://schemas.microsoft.com/office/word/2018/wordml/cex" xmlns:w16cid="http://schemas.microsoft.com/office/word/2016/wordml/cid" xmlns:w16="http://schemas.microsoft.com/office/word/2018/wordml" xmlns:w16du="http://schemas.microsoft.com/office/word/2023/wordml/word16du" xmlns:w16sdtdh="http://schemas.microsoft.com/office/word/2020/wordml/sdtdatahash" xmlns:w16sdtfl="http://schemas.microsoft.com/office/word/2024/wordml/sdtformatlock" xmlns:w16se="http://schemas.microsoft.com/office/word/2015/wordml/symex" xmlns:wpg="http://schemas.microsoft.com/office/word/2010/wordprocessingGroup" xmlns:wpi="http://schemas.microsoft.com/office/word/2010/wordprocessingInk" xmlns:wne="http://schemas.microsoft.com/office/word/2006/wordml" xmlns:wps="http://schemas.microsoft.com/office/word/2010/wordprocessingShape" mc:Ignorable="w14 w15 w16se w16cid w16 w16cex w16sdtdh w16sdtfl w16du wp14">
   <w:p>
     <w:pPr>
       <w:pStyle w:val="Header"/>
@@ -2602,7 +2602,7 @@
 </file>
 
 <file path=word/numbering.xml><?xml version="1.0" encoding="utf-8"?>
-<w:numbering xmlns:wpc="http://schemas.microsoft.com/office/word/2010/wordprocessingCanvas" xmlns:cx="http://schemas.microsoft.com/office/drawing/2014/chartex" xmlns:cx1="http://schemas.microsoft.com/office/drawing/2015/9/8/chartex" xmlns:cx2="http://schemas.microsoft.com/office/drawing/2015/10/21/chartex" xmlns:cx3="http://schemas.microsoft.com/office/drawing/2016/5/9/chartex" xmlns:cx4="http://schemas.microsoft.com/office/drawing/2016/5/10/chartex" xmlns:cx5="http://schemas.microsoft.com/office/drawing/2016/5/11/chartex" xmlns:cx6="http://schemas.microsoft.com/office/drawing/2016/5/12/chartex" xmlns:cx7="http://schemas.microsoft.com/office/drawing/2016/5/13/chartex" xmlns:cx8="http://schemas.microsoft.com/office/drawing/2016/5/14/chartex" xmlns:mc="http://schemas.openxmlformats.org/markup-compatibility/2006" xmlns:aink="http://schemas.microsoft.com/office/drawing/2016/ink" xmlns:am3d="http://schemas.microsoft.com/office/drawing/2017/model3d" xmlns:o="urn:schemas-microsoft-com:office:office" xmlns:oel="http://schemas.microsoft.com/office/2019/extlst" xmlns:r="http://schemas.openxmlformats.org/officeDocument/2006/relationships" xmlns:m="http://schemas.openxmlformats.org/officeDocument/2006/math" xmlns:v="urn:schemas-microsoft-com:vml" xmlns:wp14="http://schemas.microsoft.com/office/word/2010/wordprocessingDrawing" xmlns:wp="http://schemas.openxmlformats.org/drawingml/2006/wordprocessingDrawing" xmlns:w10="urn:schemas-microsoft-com:office:word" xmlns:w="http://schemas.openxmlformats.org/wordprocessingml/2006/main" xmlns:w14="http://schemas.microsoft.com/office/word/2010/wordml" xmlns:w15="http://schemas.microsoft.com/office/word/2012/wordml" xmlns:w16cex="http://schemas.microsoft.com/office/word/2018/wordml/cex" xmlns:w16cid="http://schemas.microsoft.com/office/word/2016/wordml/cid" xmlns:w16="http://schemas.microsoft.com/office/word/2018/wordml" xmlns:w16sdtdh="http://schemas.microsoft.com/office/word/2020/wordml/sdtdatahash" xmlns:w16se="http://schemas.microsoft.com/office/word/2015/wordml/symex" xmlns:wpg="http://schemas.microsoft.com/office/word/2010/wordprocessingGroup" xmlns:wpi="http://schemas.microsoft.com/office/word/2010/wordprocessingInk" xmlns:wne="http://schemas.microsoft.com/office/word/2006/wordml" xmlns:wps="http://schemas.microsoft.com/office/word/2010/wordprocessingShape" mc:Ignorable="w14 w15 w16se w16cid w16 w16cex w16sdtdh wp14">
+<w:numbering xmlns:wpc="http://schemas.microsoft.com/office/word/2010/wordprocessingCanvas" xmlns:cx="http://schemas.microsoft.com/office/drawing/2014/chartex" xmlns:cx1="http://schemas.microsoft.com/office/drawing/2015/9/8/chartex" xmlns:cx2="http://schemas.microsoft.com/office/drawing/2015/10/21/chartex" xmlns:cx3="http://schemas.microsoft.com/office/drawing/2016/5/9/chartex" xmlns:cx4="http://schemas.microsoft.com/office/drawing/2016/5/10/chartex" xmlns:cx5="http://schemas.microsoft.com/office/drawing/2016/5/11/chartex" xmlns:cx6="http://schemas.microsoft.com/office/drawing/2016/5/12/chartex" xmlns:cx7="http://schemas.microsoft.com/office/drawing/2016/5/13/chartex" xmlns:cx8="http://schemas.microsoft.com/office/drawing/2016/5/14/chartex" xmlns:mc="http://schemas.openxmlformats.org/markup-compatibility/2006" xmlns:aink="http://schemas.microsoft.com/office/drawing/2016/ink" xmlns:am3d="http://schemas.microsoft.com/office/drawing/2017/model3d" xmlns:o="urn:schemas-microsoft-com:office:office" xmlns:oel="http://schemas.microsoft.com/office/2019/extlst" xmlns:r="http://schemas.openxmlformats.org/officeDocument/2006/relationships" xmlns:m="http://schemas.openxmlformats.org/officeDocument/2006/math" xmlns:v="urn:schemas-microsoft-com:vml" xmlns:wp14="http://schemas.microsoft.com/office/word/2010/wordprocessingDrawing" xmlns:wp="http://schemas.openxmlformats.org/drawingml/2006/wordprocessingDrawing" xmlns:w10="urn:schemas-microsoft-com:office:word" xmlns:w="http://schemas.openxmlformats.org/wordprocessingml/2006/main" xmlns:w14="http://schemas.microsoft.com/office/word/2010/wordml" xmlns:w15="http://schemas.microsoft.com/office/word/2012/wordml" xmlns:w16cex="http://schemas.microsoft.com/office/word/2018/wordml/cex" xmlns:w16cid="http://schemas.microsoft.com/office/word/2016/wordml/cid" xmlns:w16="http://schemas.microsoft.com/office/word/2018/wordml" xmlns:w16du="http://schemas.microsoft.com/office/word/2023/wordml/word16du" xmlns:w16sdtdh="http://schemas.microsoft.com/office/word/2020/wordml/sdtdatahash" xmlns:w16sdtfl="http://schemas.microsoft.com/office/word/2024/wordml/sdtformatlock" xmlns:w16se="http://schemas.microsoft.com/office/word/2015/wordml/symex" xmlns:wpg="http://schemas.microsoft.com/office/word/2010/wordprocessingGroup" xmlns:wpi="http://schemas.microsoft.com/office/word/2010/wordprocessingInk" xmlns:wne="http://schemas.microsoft.com/office/word/2006/wordml" xmlns:wps="http://schemas.microsoft.com/office/word/2010/wordprocessingShape" mc:Ignorable="w14 w15 w16se w16cid w16 w16cex w16sdtdh w16sdtfl w16du wp14">
   <w:abstractNum w:abstractNumId="0" w15:restartNumberingAfterBreak="0">
     <w:nsid w:val="18AB1217"/>
     <w:multiLevelType w:val="multilevel"/>
@@ -2928,7 +2928,7 @@
 </file>
 
 <file path=word/styles.xml><?xml version="1.0" encoding="utf-8"?>
-<w:styles xmlns:mc="http://schemas.openxmlformats.org/markup-compatibility/2006" xmlns:r="http://schemas.openxmlformats.org/officeDocument/2006/relationships" xmlns:w="http://schemas.openxmlformats.org/wordprocessingml/2006/main" xmlns:w14="http://schemas.microsoft.com/office/word/2010/wordml" xmlns:w15="http://schemas.microsoft.com/office/word/2012/wordml" xmlns:w16cex="http://schemas.microsoft.com/office/word/2018/wordml/cex" xmlns:w16cid="http://schemas.microsoft.com/office/word/2016/wordml/cid" xmlns:w16="http://schemas.microsoft.com/office/word/2018/wordml" xmlns:w16sdtdh="http://schemas.microsoft.com/office/word/2020/wordml/sdtdatahash" xmlns:w16se="http://schemas.microsoft.com/office/word/2015/wordml/symex" mc:Ignorable="w14 w15 w16se w16cid w16 w16cex w16sdtdh">
+<w:styles xmlns:mc="http://schemas.openxmlformats.org/markup-compatibility/2006" xmlns:r="http://schemas.openxmlformats.org/officeDocument/2006/relationships" xmlns:w="http://schemas.openxmlformats.org/wordprocessingml/2006/main" xmlns:w14="http://schemas.microsoft.com/office/word/2010/wordml" xmlns:w15="http://schemas.microsoft.com/office/word/2012/wordml" xmlns:w16cex="http://schemas.microsoft.com/office/word/2018/wordml/cex" xmlns:w16cid="http://schemas.microsoft.com/office/word/2016/wordml/cid" xmlns:w16="http://schemas.microsoft.com/office/word/2018/wordml" xmlns:w16du="http://schemas.microsoft.com/office/word/2023/wordml/word16du" xmlns:w16sdtdh="http://schemas.microsoft.com/office/word/2020/wordml/sdtdatahash" xmlns:w16sdtfl="http://schemas.microsoft.com/office/word/2024/wordml/sdtformatlock" xmlns:w16se="http://schemas.microsoft.com/office/word/2015/wordml/symex" mc:Ignorable="w14 w15 w16se w16cid w16 w16cex w16sdtdh w16sdtfl w16du">
   <w:docDefaults>
     <w:rPrDefault>
       <w:rPr>

</xml_diff>